<commit_message>
Trabalhando no ECU_12 e ECU_13
</commit_message>
<xml_diff>
--- a/Modelo de Caso de Uso (MCU)/Descrição/ECU_012_Registrar_Devolução.docx
+++ b/Modelo de Caso de Uso (MCU)/Descrição/ECU_012_Registrar_Devolução.docx
@@ -533,8 +533,6 @@
               </w:rPr>
               <w:t>04/04/2017</w:t>
             </w:r>
-            <w:bookmarkStart w:id="0" w:name="_GoBack"/>
-            <w:bookmarkEnd w:id="0"/>
           </w:p>
         </w:tc>
         <w:tc>
@@ -2069,43 +2067,203 @@
       <w:pPr>
         <w:pStyle w:val="Ttulo1"/>
       </w:pPr>
-      <w:bookmarkStart w:id="1" w:name="_Toc479060739"/>
+      <w:bookmarkStart w:id="0" w:name="_Toc479060739"/>
       <w:r>
         <w:t>OBJETIVO</w:t>
       </w:r>
-      <w:bookmarkEnd w:id="1"/>
+      <w:bookmarkEnd w:id="0"/>
     </w:p>
     <w:p/>
     <w:p>
       <w:pPr>
+        <w:ind w:left="708"/>
+      </w:pPr>
+      <w:r>
+        <w:t xml:space="preserve">O objetivo deste caso de uso é descrever as operações necessárias para </w:t>
+      </w:r>
+      <w:r>
+        <w:t>r</w:t>
+      </w:r>
+      <w:r>
+        <w:t>ealizar a devolução.</w:t>
+      </w:r>
+    </w:p>
+    <w:p>
+      <w:pPr>
+        <w:ind w:left="708"/>
+      </w:pPr>
+    </w:p>
+    <w:p>
+      <w:pPr>
         <w:pStyle w:val="Ttulo1"/>
       </w:pPr>
-      <w:bookmarkStart w:id="2" w:name="_Toc479060740"/>
+      <w:bookmarkStart w:id="1" w:name="_Toc479060740"/>
       <w:r>
         <w:t>ATORES</w:t>
       </w:r>
-      <w:bookmarkEnd w:id="2"/>
+      <w:bookmarkEnd w:id="1"/>
     </w:p>
     <w:p/>
     <w:p>
       <w:pPr>
+        <w:pStyle w:val="PargrafodaLista"/>
+        <w:numPr>
+          <w:ilvl w:val="0"/>
+          <w:numId w:val="13"/>
+        </w:numPr>
+        <w:jc w:val="both"/>
+        <w:rPr>
+          <w:szCs w:val="24"/>
+        </w:rPr>
+      </w:pPr>
+      <w:r>
+        <w:rPr>
+          <w:szCs w:val="24"/>
+        </w:rPr>
+        <w:t>Aluno;</w:t>
+      </w:r>
+    </w:p>
+    <w:p>
+      <w:pPr>
+        <w:pStyle w:val="PargrafodaLista"/>
+        <w:numPr>
+          <w:ilvl w:val="0"/>
+          <w:numId w:val="13"/>
+        </w:numPr>
+        <w:jc w:val="both"/>
+        <w:rPr>
+          <w:szCs w:val="24"/>
+        </w:rPr>
+      </w:pPr>
+      <w:r>
+        <w:rPr>
+          <w:szCs w:val="24"/>
+        </w:rPr>
+        <w:t>Atendente;</w:t>
+      </w:r>
+    </w:p>
+    <w:p>
+      <w:pPr>
+        <w:pStyle w:val="PargrafodaLista"/>
+        <w:numPr>
+          <w:ilvl w:val="0"/>
+          <w:numId w:val="13"/>
+        </w:numPr>
+        <w:jc w:val="both"/>
+        <w:rPr>
+          <w:szCs w:val="24"/>
+        </w:rPr>
+      </w:pPr>
+      <w:r>
+        <w:rPr>
+          <w:szCs w:val="24"/>
+        </w:rPr>
+        <w:t>Bibliotecário;</w:t>
+      </w:r>
+    </w:p>
+    <w:p>
+      <w:pPr>
+        <w:pStyle w:val="PargrafodaLista"/>
+        <w:numPr>
+          <w:ilvl w:val="0"/>
+          <w:numId w:val="13"/>
+        </w:numPr>
+        <w:jc w:val="both"/>
+        <w:rPr>
+          <w:szCs w:val="24"/>
+        </w:rPr>
+      </w:pPr>
+      <w:r>
+        <w:rPr>
+          <w:szCs w:val="24"/>
+        </w:rPr>
+        <w:t>Gerente.</w:t>
+      </w:r>
+    </w:p>
+    <w:p/>
+    <w:p>
+      <w:pPr>
         <w:pStyle w:val="Ttulo1"/>
       </w:pPr>
-      <w:bookmarkStart w:id="3" w:name="_Toc479060741"/>
+      <w:bookmarkStart w:id="2" w:name="_Toc479060741"/>
       <w:r>
         <w:t>PRÉ-CONDIÇÕES</w:t>
       </w:r>
-      <w:bookmarkEnd w:id="3"/>
-    </w:p>
+      <w:bookmarkEnd w:id="2"/>
+    </w:p>
+    <w:p>
+      <w:pPr>
+        <w:ind w:left="708"/>
+      </w:pPr>
+    </w:p>
+    <w:p>
+      <w:pPr>
+        <w:ind w:left="708"/>
+        <w:rPr>
+          <w:b/>
+        </w:rPr>
+      </w:pPr>
+      <w:r>
+        <w:t xml:space="preserve">O Aluno ter trazido o </w:t>
+      </w:r>
+      <w:r>
+        <w:rPr>
+          <w:u w:val="single"/>
+        </w:rPr>
+        <w:t>livro</w:t>
+      </w:r>
+      <w:r>
+        <w:t xml:space="preserve"> </w:t>
+      </w:r>
+      <w:r>
+        <w:rPr>
+          <w:b/>
+        </w:rPr>
+        <w:t>[</w:t>
+      </w:r>
+      <w:r>
+        <w:rPr>
+          <w:b/>
+        </w:rPr>
+        <w:t>ECU</w:t>
+      </w:r>
+      <w:r>
+        <w:rPr>
+          <w:b/>
+        </w:rPr>
+        <w:t>_11]</w:t>
+      </w:r>
+      <w:r>
+        <w:rPr>
+          <w:b/>
+        </w:rPr>
+        <w:t>.</w:t>
+      </w:r>
+    </w:p>
+    <w:p>
+      <w:pPr>
+        <w:ind w:left="708"/>
+      </w:pPr>
+      <w:r>
+        <w:t xml:space="preserve">O Funcionário, Gerente ou Bibliotecário ter realizado o login no sistema com sucesso </w:t>
+      </w:r>
+      <w:r>
+        <w:rPr>
+          <w:b/>
+        </w:rPr>
+        <w:t>[ECU_01].</w:t>
+      </w:r>
+    </w:p>
+    <w:p/>
     <w:p>
       <w:pPr>
         <w:pStyle w:val="Ttulo1"/>
       </w:pPr>
-      <w:bookmarkStart w:id="4" w:name="_Toc479060742"/>
+      <w:bookmarkStart w:id="3" w:name="_Toc479060742"/>
       <w:r>
         <w:t>FLUXO DE EVENTOS</w:t>
       </w:r>
-      <w:bookmarkEnd w:id="4"/>
+      <w:bookmarkEnd w:id="3"/>
     </w:p>
     <w:p/>
     <w:p>
@@ -2116,14 +2274,95 @@
           <w:numId w:val="2"/>
         </w:numPr>
       </w:pPr>
-      <w:bookmarkStart w:id="5" w:name="_Toc479060743"/>
+      <w:bookmarkStart w:id="4" w:name="_Toc479060743"/>
       <w:r>
         <w:t>FLUXO PRINCIPAL</w:t>
       </w:r>
-      <w:bookmarkEnd w:id="5"/>
+      <w:bookmarkEnd w:id="4"/>
       <w:r>
         <w:t xml:space="preserve"> </w:t>
       </w:r>
+    </w:p>
+    <w:p/>
+    <w:p>
+      <w:pPr>
+        <w:pStyle w:val="PargrafodaLista"/>
+        <w:numPr>
+          <w:ilvl w:val="0"/>
+          <w:numId w:val="14"/>
+        </w:numPr>
+      </w:pPr>
+      <w:r>
+        <w:t xml:space="preserve">Esse fluxo é iniciado quando o usuário apresenta o livro para devolução; </w:t>
+      </w:r>
+      <w:r>
+        <w:rPr>
+          <w:b/>
+        </w:rPr>
+        <w:t>[ECU_11]</w:t>
+      </w:r>
+    </w:p>
+    <w:p>
+      <w:pPr>
+        <w:pStyle w:val="PargrafodaLista"/>
+        <w:numPr>
+          <w:ilvl w:val="0"/>
+          <w:numId w:val="14"/>
+        </w:numPr>
+      </w:pPr>
+      <w:r>
+        <w:t xml:space="preserve">O atendente aciona a opção &lt;&lt;Registra Devolução&gt;&gt; na tela principal. </w:t>
+      </w:r>
+    </w:p>
+    <w:p>
+      <w:pPr>
+        <w:pStyle w:val="PargrafodaLista"/>
+        <w:numPr>
+          <w:ilvl w:val="0"/>
+          <w:numId w:val="14"/>
+        </w:numPr>
+      </w:pPr>
+      <w:r>
+        <w:t xml:space="preserve">O Sistema apresenta a tela de Registro de Devoluções; </w:t>
+      </w:r>
+    </w:p>
+    <w:p>
+      <w:pPr>
+        <w:pStyle w:val="PargrafodaLista"/>
+        <w:numPr>
+          <w:ilvl w:val="0"/>
+          <w:numId w:val="14"/>
+        </w:numPr>
+      </w:pPr>
+      <w:r>
+        <w:t>O atendente preenche os campos obrigatórios e seleciona a opção &lt;&lt;Registrar&gt;&gt;</w:t>
+      </w:r>
+    </w:p>
+    <w:p>
+      <w:pPr>
+        <w:pStyle w:val="PargrafodaLista"/>
+        <w:numPr>
+          <w:ilvl w:val="0"/>
+          <w:numId w:val="14"/>
+        </w:numPr>
+      </w:pPr>
+      <w:r>
+        <w:t>O sistema válida os campos e se houve atraso na devolução; [ECU_13]</w:t>
+      </w:r>
+    </w:p>
+    <w:p>
+      <w:pPr>
+        <w:pStyle w:val="PargrafodaLista"/>
+        <w:numPr>
+          <w:ilvl w:val="0"/>
+          <w:numId w:val="14"/>
+        </w:numPr>
+      </w:pPr>
+      <w:r>
+        <w:t>O Sistema salva os dados.</w:t>
+      </w:r>
+      <w:bookmarkStart w:id="5" w:name="_GoBack"/>
+      <w:bookmarkEnd w:id="5"/>
     </w:p>
     <w:p/>
     <w:p>
@@ -2157,6 +2396,7 @@
       </w:pPr>
       <w:bookmarkStart w:id="7" w:name="_Toc479060745"/>
       <w:r>
+        <w:lastRenderedPageBreak/>
         <w:t>FLUXO DE EXCEÇÃO</w:t>
       </w:r>
       <w:bookmarkEnd w:id="7"/>
@@ -2853,6 +3093,95 @@
     </w:lvl>
   </w:abstractNum>
   <w:abstractNum w:abstractNumId="3" w15:restartNumberingAfterBreak="0">
+    <w:nsid w:val="16B00123"/>
+    <w:multiLevelType w:val="hybridMultilevel"/>
+    <w:tmpl w:val="B8865AF8"/>
+    <w:lvl w:ilvl="0" w:tplc="20FA986A">
+      <w:start w:val="1"/>
+      <w:numFmt w:val="decimal"/>
+      <w:lvlText w:val="%1."/>
+      <w:lvlJc w:val="left"/>
+      <w:pPr>
+        <w:ind w:left="1068" w:hanging="360"/>
+      </w:pPr>
+      <w:rPr>
+        <w:rFonts w:hint="default"/>
+      </w:rPr>
+    </w:lvl>
+    <w:lvl w:ilvl="1" w:tplc="04160019" w:tentative="1">
+      <w:start w:val="1"/>
+      <w:numFmt w:val="lowerLetter"/>
+      <w:lvlText w:val="%2."/>
+      <w:lvlJc w:val="left"/>
+      <w:pPr>
+        <w:ind w:left="1788" w:hanging="360"/>
+      </w:pPr>
+    </w:lvl>
+    <w:lvl w:ilvl="2" w:tplc="0416001B" w:tentative="1">
+      <w:start w:val="1"/>
+      <w:numFmt w:val="lowerRoman"/>
+      <w:lvlText w:val="%3."/>
+      <w:lvlJc w:val="right"/>
+      <w:pPr>
+        <w:ind w:left="2508" w:hanging="180"/>
+      </w:pPr>
+    </w:lvl>
+    <w:lvl w:ilvl="3" w:tplc="0416000F" w:tentative="1">
+      <w:start w:val="1"/>
+      <w:numFmt w:val="decimal"/>
+      <w:lvlText w:val="%4."/>
+      <w:lvlJc w:val="left"/>
+      <w:pPr>
+        <w:ind w:left="3228" w:hanging="360"/>
+      </w:pPr>
+    </w:lvl>
+    <w:lvl w:ilvl="4" w:tplc="04160019" w:tentative="1">
+      <w:start w:val="1"/>
+      <w:numFmt w:val="lowerLetter"/>
+      <w:lvlText w:val="%5."/>
+      <w:lvlJc w:val="left"/>
+      <w:pPr>
+        <w:ind w:left="3948" w:hanging="360"/>
+      </w:pPr>
+    </w:lvl>
+    <w:lvl w:ilvl="5" w:tplc="0416001B" w:tentative="1">
+      <w:start w:val="1"/>
+      <w:numFmt w:val="lowerRoman"/>
+      <w:lvlText w:val="%6."/>
+      <w:lvlJc w:val="right"/>
+      <w:pPr>
+        <w:ind w:left="4668" w:hanging="180"/>
+      </w:pPr>
+    </w:lvl>
+    <w:lvl w:ilvl="6" w:tplc="0416000F" w:tentative="1">
+      <w:start w:val="1"/>
+      <w:numFmt w:val="decimal"/>
+      <w:lvlText w:val="%7."/>
+      <w:lvlJc w:val="left"/>
+      <w:pPr>
+        <w:ind w:left="5388" w:hanging="360"/>
+      </w:pPr>
+    </w:lvl>
+    <w:lvl w:ilvl="7" w:tplc="04160019" w:tentative="1">
+      <w:start w:val="1"/>
+      <w:numFmt w:val="lowerLetter"/>
+      <w:lvlText w:val="%8."/>
+      <w:lvlJc w:val="left"/>
+      <w:pPr>
+        <w:ind w:left="6108" w:hanging="360"/>
+      </w:pPr>
+    </w:lvl>
+    <w:lvl w:ilvl="8" w:tplc="0416001B" w:tentative="1">
+      <w:start w:val="1"/>
+      <w:numFmt w:val="lowerRoman"/>
+      <w:lvlText w:val="%9."/>
+      <w:lvlJc w:val="right"/>
+      <w:pPr>
+        <w:ind w:left="6828" w:hanging="180"/>
+      </w:pPr>
+    </w:lvl>
+  </w:abstractNum>
+  <w:abstractNum w:abstractNumId="4" w15:restartNumberingAfterBreak="0">
     <w:nsid w:val="1A9C7714"/>
     <w:multiLevelType w:val="hybridMultilevel"/>
     <w:tmpl w:val="690C66EC"/>
@@ -2980,7 +3309,7 @@
       </w:pPr>
     </w:lvl>
   </w:abstractNum>
-  <w:abstractNum w:abstractNumId="4" w15:restartNumberingAfterBreak="0">
+  <w:abstractNum w:abstractNumId="5" w15:restartNumberingAfterBreak="0">
     <w:nsid w:val="22AD0156"/>
     <w:multiLevelType w:val="multilevel"/>
     <w:tmpl w:val="16948E8E"/>
@@ -3102,7 +3431,7 @@
       </w:rPr>
     </w:lvl>
   </w:abstractNum>
-  <w:abstractNum w:abstractNumId="5" w15:restartNumberingAfterBreak="0">
+  <w:abstractNum w:abstractNumId="6" w15:restartNumberingAfterBreak="0">
     <w:nsid w:val="233B3450"/>
     <w:multiLevelType w:val="hybridMultilevel"/>
     <w:tmpl w:val="81BECC54"/>
@@ -3191,7 +3520,7 @@
       </w:pPr>
     </w:lvl>
   </w:abstractNum>
-  <w:abstractNum w:abstractNumId="6" w15:restartNumberingAfterBreak="0">
+  <w:abstractNum w:abstractNumId="7" w15:restartNumberingAfterBreak="0">
     <w:nsid w:val="29C2350C"/>
     <w:multiLevelType w:val="hybridMultilevel"/>
     <w:tmpl w:val="8ED4BEF0"/>
@@ -3280,7 +3609,120 @@
       </w:pPr>
     </w:lvl>
   </w:abstractNum>
-  <w:abstractNum w:abstractNumId="7" w15:restartNumberingAfterBreak="0">
+  <w:abstractNum w:abstractNumId="8" w15:restartNumberingAfterBreak="0">
+    <w:nsid w:val="37061F3E"/>
+    <w:multiLevelType w:val="hybridMultilevel"/>
+    <w:tmpl w:val="A7CCEEE0"/>
+    <w:lvl w:ilvl="0" w:tplc="04160001">
+      <w:start w:val="1"/>
+      <w:numFmt w:val="bullet"/>
+      <w:lvlText w:val=""/>
+      <w:lvlJc w:val="left"/>
+      <w:pPr>
+        <w:ind w:left="720" w:hanging="360"/>
+      </w:pPr>
+      <w:rPr>
+        <w:rFonts w:ascii="Symbol" w:hAnsi="Symbol" w:hint="default"/>
+      </w:rPr>
+    </w:lvl>
+    <w:lvl w:ilvl="1" w:tplc="04160003" w:tentative="1">
+      <w:start w:val="1"/>
+      <w:numFmt w:val="bullet"/>
+      <w:lvlText w:val="o"/>
+      <w:lvlJc w:val="left"/>
+      <w:pPr>
+        <w:ind w:left="1440" w:hanging="360"/>
+      </w:pPr>
+      <w:rPr>
+        <w:rFonts w:ascii="Courier New" w:hAnsi="Courier New" w:cs="Courier New" w:hint="default"/>
+      </w:rPr>
+    </w:lvl>
+    <w:lvl w:ilvl="2" w:tplc="04160005" w:tentative="1">
+      <w:start w:val="1"/>
+      <w:numFmt w:val="bullet"/>
+      <w:lvlText w:val=""/>
+      <w:lvlJc w:val="left"/>
+      <w:pPr>
+        <w:ind w:left="2160" w:hanging="360"/>
+      </w:pPr>
+      <w:rPr>
+        <w:rFonts w:ascii="Wingdings" w:hAnsi="Wingdings" w:hint="default"/>
+      </w:rPr>
+    </w:lvl>
+    <w:lvl w:ilvl="3" w:tplc="04160001" w:tentative="1">
+      <w:start w:val="1"/>
+      <w:numFmt w:val="bullet"/>
+      <w:lvlText w:val=""/>
+      <w:lvlJc w:val="left"/>
+      <w:pPr>
+        <w:ind w:left="2880" w:hanging="360"/>
+      </w:pPr>
+      <w:rPr>
+        <w:rFonts w:ascii="Symbol" w:hAnsi="Symbol" w:hint="default"/>
+      </w:rPr>
+    </w:lvl>
+    <w:lvl w:ilvl="4" w:tplc="04160003" w:tentative="1">
+      <w:start w:val="1"/>
+      <w:numFmt w:val="bullet"/>
+      <w:lvlText w:val="o"/>
+      <w:lvlJc w:val="left"/>
+      <w:pPr>
+        <w:ind w:left="3600" w:hanging="360"/>
+      </w:pPr>
+      <w:rPr>
+        <w:rFonts w:ascii="Courier New" w:hAnsi="Courier New" w:cs="Courier New" w:hint="default"/>
+      </w:rPr>
+    </w:lvl>
+    <w:lvl w:ilvl="5" w:tplc="04160005" w:tentative="1">
+      <w:start w:val="1"/>
+      <w:numFmt w:val="bullet"/>
+      <w:lvlText w:val=""/>
+      <w:lvlJc w:val="left"/>
+      <w:pPr>
+        <w:ind w:left="4320" w:hanging="360"/>
+      </w:pPr>
+      <w:rPr>
+        <w:rFonts w:ascii="Wingdings" w:hAnsi="Wingdings" w:hint="default"/>
+      </w:rPr>
+    </w:lvl>
+    <w:lvl w:ilvl="6" w:tplc="04160001" w:tentative="1">
+      <w:start w:val="1"/>
+      <w:numFmt w:val="bullet"/>
+      <w:lvlText w:val=""/>
+      <w:lvlJc w:val="left"/>
+      <w:pPr>
+        <w:ind w:left="5040" w:hanging="360"/>
+      </w:pPr>
+      <w:rPr>
+        <w:rFonts w:ascii="Symbol" w:hAnsi="Symbol" w:hint="default"/>
+      </w:rPr>
+    </w:lvl>
+    <w:lvl w:ilvl="7" w:tplc="04160003" w:tentative="1">
+      <w:start w:val="1"/>
+      <w:numFmt w:val="bullet"/>
+      <w:lvlText w:val="o"/>
+      <w:lvlJc w:val="left"/>
+      <w:pPr>
+        <w:ind w:left="5760" w:hanging="360"/>
+      </w:pPr>
+      <w:rPr>
+        <w:rFonts w:ascii="Courier New" w:hAnsi="Courier New" w:cs="Courier New" w:hint="default"/>
+      </w:rPr>
+    </w:lvl>
+    <w:lvl w:ilvl="8" w:tplc="04160005" w:tentative="1">
+      <w:start w:val="1"/>
+      <w:numFmt w:val="bullet"/>
+      <w:lvlText w:val=""/>
+      <w:lvlJc w:val="left"/>
+      <w:pPr>
+        <w:ind w:left="6480" w:hanging="360"/>
+      </w:pPr>
+      <w:rPr>
+        <w:rFonts w:ascii="Wingdings" w:hAnsi="Wingdings" w:hint="default"/>
+      </w:rPr>
+    </w:lvl>
+  </w:abstractNum>
+  <w:abstractNum w:abstractNumId="9" w15:restartNumberingAfterBreak="0">
     <w:nsid w:val="3FED394E"/>
     <w:multiLevelType w:val="hybridMultilevel"/>
     <w:tmpl w:val="2410FDC8"/>
@@ -3369,7 +3811,7 @@
       </w:pPr>
     </w:lvl>
   </w:abstractNum>
-  <w:abstractNum w:abstractNumId="8" w15:restartNumberingAfterBreak="0">
+  <w:abstractNum w:abstractNumId="10" w15:restartNumberingAfterBreak="0">
     <w:nsid w:val="4F037502"/>
     <w:multiLevelType w:val="hybridMultilevel"/>
     <w:tmpl w:val="B192B554"/>
@@ -3458,7 +3900,7 @@
       </w:pPr>
     </w:lvl>
   </w:abstractNum>
-  <w:abstractNum w:abstractNumId="9" w15:restartNumberingAfterBreak="0">
+  <w:abstractNum w:abstractNumId="11" w15:restartNumberingAfterBreak="0">
     <w:nsid w:val="64A14EBD"/>
     <w:multiLevelType w:val="hybridMultilevel"/>
     <w:tmpl w:val="D3F611C2"/>
@@ -3571,7 +4013,7 @@
       </w:rPr>
     </w:lvl>
   </w:abstractNum>
-  <w:abstractNum w:abstractNumId="10" w15:restartNumberingAfterBreak="0">
+  <w:abstractNum w:abstractNumId="12" w15:restartNumberingAfterBreak="0">
     <w:nsid w:val="7BC745AD"/>
     <w:multiLevelType w:val="hybridMultilevel"/>
     <w:tmpl w:val="A41435A0"/>
@@ -3716,36 +4158,42 @@
     <w:abstractNumId w:val="0"/>
   </w:num>
   <w:num w:numId="2">
-    <w:abstractNumId w:val="4"/>
+    <w:abstractNumId w:val="5"/>
   </w:num>
   <w:num w:numId="3">
-    <w:abstractNumId w:val="4"/>
+    <w:abstractNumId w:val="5"/>
   </w:num>
   <w:num w:numId="4">
-    <w:abstractNumId w:val="5"/>
+    <w:abstractNumId w:val="6"/>
   </w:num>
   <w:num w:numId="5">
     <w:abstractNumId w:val="2"/>
   </w:num>
   <w:num w:numId="6">
-    <w:abstractNumId w:val="9"/>
+    <w:abstractNumId w:val="11"/>
   </w:num>
   <w:num w:numId="7">
-    <w:abstractNumId w:val="8"/>
+    <w:abstractNumId w:val="10"/>
   </w:num>
   <w:num w:numId="8">
     <w:abstractNumId w:val="1"/>
   </w:num>
   <w:num w:numId="9">
+    <w:abstractNumId w:val="9"/>
+  </w:num>
+  <w:num w:numId="10">
     <w:abstractNumId w:val="7"/>
   </w:num>
-  <w:num w:numId="10">
-    <w:abstractNumId w:val="6"/>
-  </w:num>
   <w:num w:numId="11">
-    <w:abstractNumId w:val="10"/>
+    <w:abstractNumId w:val="12"/>
   </w:num>
   <w:num w:numId="12">
+    <w:abstractNumId w:val="4"/>
+  </w:num>
+  <w:num w:numId="13">
+    <w:abstractNumId w:val="8"/>
+  </w:num>
+  <w:num w:numId="14">
     <w:abstractNumId w:val="3"/>
   </w:num>
 </w:numbering>
@@ -4784,7 +5232,7 @@
 </file>
 
 <file path=customXml/itemProps1.xml><?xml version="1.0" encoding="utf-8"?>
-<ds:datastoreItem xmlns:ds="http://schemas.openxmlformats.org/officeDocument/2006/customXml" ds:itemID="{9C3DCCBB-C580-4C37-BF78-DEC915F23E0F}">
+<ds:datastoreItem xmlns:ds="http://schemas.openxmlformats.org/officeDocument/2006/customXml" ds:itemID="{FDCD092C-8700-4B48-9916-7FFCC8F16C0E}">
   <ds:schemaRefs>
     <ds:schemaRef ds:uri="http://schemas.openxmlformats.org/officeDocument/2006/bibliography"/>
   </ds:schemaRefs>

</xml_diff>

<commit_message>
ECU 12 Completo - ECU 13 Em andamento. Inclusões nos arquivos  de MSG e RN
</commit_message>
<xml_diff>
--- a/Modelo de Caso de Uso (MCU)/Descrição/ECU_012_Registrar_Devolução.docx
+++ b/Modelo de Caso de Uso (MCU)/Descrição/ECU_012_Registrar_Devolução.docx
@@ -2313,6 +2313,24 @@
       <w:r>
         <w:t xml:space="preserve">O atendente aciona a opção &lt;&lt;Registra Devolução&gt;&gt; na tela principal. </w:t>
       </w:r>
+      <w:r>
+        <w:rPr>
+          <w:b/>
+        </w:rPr>
+        <w:t>[RN1][RN2][</w:t>
+      </w:r>
+      <w:r>
+        <w:rPr>
+          <w:b/>
+        </w:rPr>
+        <w:t>RN15</w:t>
+      </w:r>
+      <w:r>
+        <w:rPr>
+          <w:b/>
+        </w:rPr>
+        <w:t>]</w:t>
+      </w:r>
     </w:p>
     <w:p>
       <w:pPr>
@@ -2325,6 +2343,12 @@
       <w:r>
         <w:t xml:space="preserve">O Sistema apresenta a tela de Registro de Devoluções; </w:t>
       </w:r>
+      <w:r>
+        <w:rPr>
+          <w:b/>
+        </w:rPr>
+        <w:t>[PT1]</w:t>
+      </w:r>
     </w:p>
     <w:p>
       <w:pPr>
@@ -2337,6 +2361,15 @@
       <w:r>
         <w:t>O atendente preenche os campos obrigatórios e seleciona a opção &lt;&lt;Registrar&gt;&gt;</w:t>
       </w:r>
+      <w:r>
+        <w:t xml:space="preserve"> </w:t>
+      </w:r>
+      <w:r>
+        <w:rPr>
+          <w:b/>
+        </w:rPr>
+        <w:t>[E1][E2]</w:t>
+      </w:r>
     </w:p>
     <w:p>
       <w:pPr>
@@ -2347,7 +2380,16 @@
         </w:numPr>
       </w:pPr>
       <w:r>
-        <w:t>O sistema válida os campos e se houve atraso na devolução; [ECU_13]</w:t>
+        <w:t>O sistema va</w:t>
+      </w:r>
+      <w:r>
+        <w:t xml:space="preserve">lida os campos e se houve atraso na devolução; </w:t>
+      </w:r>
+      <w:r>
+        <w:rPr>
+          <w:b/>
+        </w:rPr>
+        <w:t>[ECU_13]</w:t>
       </w:r>
     </w:p>
     <w:p>
@@ -2359,10 +2401,41 @@
         </w:numPr>
       </w:pPr>
       <w:r>
+        <w:t xml:space="preserve">O sistema apresenta a mensagem; </w:t>
+      </w:r>
+      <w:r>
+        <w:rPr>
+          <w:b/>
+        </w:rPr>
+        <w:t>MSG20</w:t>
+      </w:r>
+      <w:r>
+        <w:t>;</w:t>
+      </w:r>
+    </w:p>
+    <w:p>
+      <w:pPr>
+        <w:pStyle w:val="PargrafodaLista"/>
+        <w:numPr>
+          <w:ilvl w:val="0"/>
+          <w:numId w:val="14"/>
+        </w:numPr>
+      </w:pPr>
+      <w:r>
         <w:t>O Sistema salva os dados.</w:t>
       </w:r>
-      <w:bookmarkStart w:id="5" w:name="_GoBack"/>
-      <w:bookmarkEnd w:id="5"/>
+    </w:p>
+    <w:p>
+      <w:pPr>
+        <w:pStyle w:val="PargrafodaLista"/>
+        <w:numPr>
+          <w:ilvl w:val="0"/>
+          <w:numId w:val="14"/>
+        </w:numPr>
+      </w:pPr>
+      <w:r>
+        <w:t>Esse fluxo é encerrado.</w:t>
+      </w:r>
     </w:p>
     <w:p/>
     <w:p>
@@ -2373,11 +2446,126 @@
           <w:numId w:val="2"/>
         </w:numPr>
       </w:pPr>
-      <w:bookmarkStart w:id="6" w:name="_Toc479060744"/>
-      <w:r>
+      <w:bookmarkStart w:id="5" w:name="_Toc479060744"/>
+      <w:r>
+        <w:lastRenderedPageBreak/>
         <w:t>FLUXO ALTERNATIVO</w:t>
       </w:r>
-      <w:bookmarkEnd w:id="6"/>
+      <w:bookmarkEnd w:id="5"/>
+    </w:p>
+    <w:p>
+      <w:pPr>
+        <w:pStyle w:val="Ttulo3"/>
+        <w:rPr>
+          <w:i w:val="0"/>
+        </w:rPr>
+      </w:pPr>
+      <w:bookmarkStart w:id="6" w:name="_Toc479064718"/>
+      <w:bookmarkStart w:id="7" w:name="_Toc479189591"/>
+      <w:r>
+        <w:rPr>
+          <w:i w:val="0"/>
+        </w:rPr>
+        <w:t>A1.</w:t>
+      </w:r>
+      <w:r>
+        <w:rPr>
+          <w:i w:val="0"/>
+        </w:rPr>
+        <w:t xml:space="preserve"> Atraso na Devolução</w:t>
+      </w:r>
+    </w:p>
+    <w:bookmarkEnd w:id="6"/>
+    <w:bookmarkEnd w:id="7"/>
+    <w:p>
+      <w:pPr>
+        <w:pStyle w:val="Ttulo3"/>
+        <w:numPr>
+          <w:ilvl w:val="0"/>
+          <w:numId w:val="15"/>
+        </w:numPr>
+        <w:rPr>
+          <w:i w:val="0"/>
+        </w:rPr>
+      </w:pPr>
+      <w:r>
+        <w:rPr>
+          <w:i w:val="0"/>
+        </w:rPr>
+        <w:t xml:space="preserve">Esse fluxo é iniciado quando </w:t>
+      </w:r>
+      <w:r>
+        <w:rPr>
+          <w:b/>
+          <w:i w:val="0"/>
+        </w:rPr>
+        <w:t>[ECU_13]</w:t>
+      </w:r>
+      <w:r>
+        <w:rPr>
+          <w:i w:val="0"/>
+        </w:rPr>
+        <w:t xml:space="preserve"> retorna atraso.</w:t>
+      </w:r>
+    </w:p>
+    <w:p>
+      <w:pPr>
+        <w:pStyle w:val="PargrafodaLista"/>
+        <w:numPr>
+          <w:ilvl w:val="0"/>
+          <w:numId w:val="15"/>
+        </w:numPr>
+      </w:pPr>
+      <w:r>
+        <w:t xml:space="preserve">O sistema apresenta a mensagem; </w:t>
+      </w:r>
+      <w:r>
+        <w:rPr>
+          <w:b/>
+        </w:rPr>
+        <w:t>MSG19</w:t>
+      </w:r>
+      <w:r>
+        <w:t>;</w:t>
+      </w:r>
+    </w:p>
+    <w:p>
+      <w:pPr>
+        <w:pStyle w:val="PargrafodaLista"/>
+        <w:numPr>
+          <w:ilvl w:val="0"/>
+          <w:numId w:val="15"/>
+        </w:numPr>
+      </w:pPr>
+      <w:r>
+        <w:t>O atendente clica em &lt;&lt;Gerar Boleto&gt;&gt;.</w:t>
+      </w:r>
+      <w:bookmarkStart w:id="8" w:name="_GoBack"/>
+      <w:bookmarkEnd w:id="8"/>
+    </w:p>
+    <w:p>
+      <w:pPr>
+        <w:pStyle w:val="PargrafodaLista"/>
+        <w:numPr>
+          <w:ilvl w:val="0"/>
+          <w:numId w:val="15"/>
+        </w:numPr>
+      </w:pPr>
+      <w:r>
+        <w:t>O sistema atualiza os dados e retorna ao fluxo chamador.</w:t>
+      </w:r>
+    </w:p>
+    <w:p>
+      <w:pPr>
+        <w:pStyle w:val="PargrafodaLista"/>
+        <w:numPr>
+          <w:ilvl w:val="0"/>
+          <w:numId w:val="15"/>
+        </w:numPr>
+      </w:pPr>
+      <w:r>
+        <w:t xml:space="preserve">Esse fluxo é encerrado. </w:t>
+      </w:r>
     </w:p>
     <w:p>
       <w:pPr>
@@ -2394,62 +2582,582 @@
           <w:numId w:val="2"/>
         </w:numPr>
       </w:pPr>
-      <w:bookmarkStart w:id="7" w:name="_Toc479060745"/>
-      <w:r>
+      <w:bookmarkStart w:id="9" w:name="_Toc479060745"/>
+      <w:r>
+        <w:t>FLUXO DE EXCEÇÃO</w:t>
+      </w:r>
+      <w:bookmarkEnd w:id="9"/>
+    </w:p>
+    <w:p/>
+    <w:p>
+      <w:pPr>
+        <w:pStyle w:val="Ttulo3"/>
+      </w:pPr>
+      <w:bookmarkStart w:id="10" w:name="_Toc479064721"/>
+      <w:bookmarkStart w:id="11" w:name="_Toc479189596"/>
+      <w:r>
+        <w:t>E1. Campos obrigatórios não informados</w:t>
+      </w:r>
+      <w:bookmarkEnd w:id="10"/>
+      <w:bookmarkEnd w:id="11"/>
+    </w:p>
+    <w:p>
+      <w:pPr>
+        <w:pStyle w:val="PargrafodaLista"/>
+        <w:numPr>
+          <w:ilvl w:val="0"/>
+          <w:numId w:val="9"/>
+        </w:numPr>
+        <w:jc w:val="both"/>
+      </w:pPr>
+      <w:r>
+        <w:t>O sistema verifica que existem campos obrigatórios que não foram informados;</w:t>
+      </w:r>
+    </w:p>
+    <w:p>
+      <w:pPr>
+        <w:pStyle w:val="PargrafodaLista"/>
+        <w:numPr>
+          <w:ilvl w:val="0"/>
+          <w:numId w:val="9"/>
+        </w:numPr>
+        <w:jc w:val="both"/>
+      </w:pPr>
+      <w:r>
+        <w:t xml:space="preserve">O sistema exibe a mensagem </w:t>
+      </w:r>
+      <w:r>
+        <w:rPr>
+          <w:b/>
+        </w:rPr>
+        <w:t xml:space="preserve">MSG3 </w:t>
+      </w:r>
+      <w:r>
+        <w:t>e retorna para o fluxo chamador.</w:t>
+      </w:r>
+    </w:p>
+    <w:p>
+      <w:pPr>
+        <w:pStyle w:val="Ttulo3"/>
+      </w:pPr>
+      <w:r>
+        <w:t>E</w:t>
+      </w:r>
+      <w:r>
+        <w:t>2</w:t>
+      </w:r>
+      <w:r>
+        <w:t xml:space="preserve">. Campos obrigatórios </w:t>
+      </w:r>
+      <w:r>
+        <w:t>informados com dados inexistentes.</w:t>
+      </w:r>
+    </w:p>
+    <w:p>
+      <w:pPr>
+        <w:pStyle w:val="PargrafodaLista"/>
+        <w:numPr>
+          <w:ilvl w:val="0"/>
+          <w:numId w:val="16"/>
+        </w:numPr>
+        <w:jc w:val="both"/>
+      </w:pPr>
+      <w:r>
+        <w:t xml:space="preserve">O sistema verifica </w:t>
+      </w:r>
+      <w:r>
+        <w:t>se a matricula é válida.</w:t>
+      </w:r>
+    </w:p>
+    <w:p>
+      <w:pPr>
+        <w:pStyle w:val="PargrafodaLista"/>
+        <w:numPr>
+          <w:ilvl w:val="0"/>
+          <w:numId w:val="16"/>
+        </w:numPr>
+        <w:jc w:val="both"/>
+      </w:pPr>
+      <w:r>
+        <w:t xml:space="preserve">O sistema exibe a mensagem </w:t>
+      </w:r>
+      <w:r>
+        <w:rPr>
+          <w:b/>
+        </w:rPr>
+        <w:t>MSG</w:t>
+      </w:r>
+      <w:r>
+        <w:rPr>
+          <w:b/>
+        </w:rPr>
+        <w:t>15</w:t>
+      </w:r>
+      <w:r>
+        <w:rPr>
+          <w:b/>
+        </w:rPr>
+        <w:t xml:space="preserve"> </w:t>
+      </w:r>
+      <w:r>
+        <w:t>e retorna para o fluxo chamador.</w:t>
+      </w:r>
+    </w:p>
+    <w:p>
+      <w:pPr>
+        <w:pStyle w:val="Ttulo3"/>
+      </w:pPr>
+    </w:p>
+    <w:p>
+      <w:pPr>
+        <w:pStyle w:val="Ttulo1"/>
+      </w:pPr>
+      <w:bookmarkStart w:id="12" w:name="_Toc479060746"/>
+      <w:r>
+        <w:t>PÓS-CONDIÇÕES</w:t>
+      </w:r>
+      <w:bookmarkEnd w:id="12"/>
+    </w:p>
+    <w:p>
+      <w:pPr>
+        <w:ind w:left="708"/>
+      </w:pPr>
+      <w:r>
+        <w:t>NA</w:t>
+      </w:r>
+    </w:p>
+    <w:p/>
+    <w:p>
+      <w:pPr>
+        <w:pStyle w:val="Ttulo1"/>
+      </w:pPr>
+      <w:bookmarkStart w:id="13" w:name="_Toc479060747"/>
+      <w:r>
+        <w:t>PONTOS DE INCLUSÃO</w:t>
+      </w:r>
+      <w:bookmarkEnd w:id="13"/>
+    </w:p>
+    <w:p>
+      <w:pPr>
+        <w:ind w:left="708"/>
+      </w:pPr>
+      <w:r>
+        <w:t>NA</w:t>
+      </w:r>
+    </w:p>
+    <w:p>
+      <w:pPr>
+        <w:pStyle w:val="Ttulo1"/>
+      </w:pPr>
+      <w:bookmarkStart w:id="14" w:name="_Toc479060748"/>
+      <w:r>
+        <w:t>PONTOS DE EXTENSÃO</w:t>
+      </w:r>
+      <w:bookmarkEnd w:id="14"/>
+    </w:p>
+    <w:p>
+      <w:pPr>
+        <w:ind w:firstLine="708"/>
+        <w:rPr>
+          <w:u w:val="single"/>
+        </w:rPr>
+      </w:pPr>
+      <w:r>
+        <w:t>NA</w:t>
+      </w:r>
+    </w:p>
+    <w:p>
+      <w:pPr>
+        <w:pStyle w:val="Ttulo1"/>
+      </w:pPr>
+      <w:bookmarkStart w:id="15" w:name="_Toc479060749"/>
+      <w:r>
+        <w:rPr>
+          <w:lang w:eastAsia="ar-SA"/>
+        </w:rPr>
+        <w:t>REFERÊNCIAS</w:t>
+      </w:r>
+      <w:bookmarkEnd w:id="15"/>
+    </w:p>
+    <w:p/>
+    <w:p>
+      <w:pPr>
+        <w:pStyle w:val="ISO9000Corpo"/>
+        <w:numPr>
+          <w:ilvl w:val="0"/>
+          <w:numId w:val="12"/>
+        </w:numPr>
+        <w:tabs>
+          <w:tab w:val="left" w:pos="1089"/>
+        </w:tabs>
+        <w:spacing w:before="240" w:after="0"/>
+        <w:rPr>
+          <w:b/>
+          <w:i/>
+          <w:iCs/>
+          <w:noProof w:val="0"/>
+          <w:color w:val="000000"/>
+        </w:rPr>
+      </w:pPr>
+      <w:bookmarkStart w:id="16" w:name="_Ref255379771"/>
+      <w:r>
+        <w:rPr>
+          <w:b/>
+          <w:i/>
+          <w:iCs/>
+          <w:noProof w:val="0"/>
+        </w:rPr>
+        <w:t>Descrição</w:t>
+      </w:r>
+      <w:r>
+        <w:rPr>
+          <w:b/>
+          <w:i/>
+          <w:iCs/>
+          <w:noProof w:val="0"/>
+          <w:color w:val="000000"/>
+        </w:rPr>
+        <w:t xml:space="preserve"> de Interface do Caso de Uso</w:t>
+      </w:r>
+      <w:bookmarkEnd w:id="16"/>
+    </w:p>
+    <w:p>
+      <w:pPr>
+        <w:pStyle w:val="Corpodetexto"/>
+        <w:spacing w:before="60" w:after="60"/>
+        <w:ind w:left="964"/>
+        <w:jc w:val="both"/>
+        <w:rPr>
+          <w:rFonts w:cs="Arial"/>
+          <w:iCs/>
+          <w:color w:val="000000"/>
+        </w:rPr>
+      </w:pPr>
+      <w:r>
+        <w:rPr>
+          <w:rFonts w:cs="Arial"/>
+          <w:iCs/>
+          <w:color w:val="000000"/>
+        </w:rPr>
+        <w:t>Documento de Descrição de Interface de Caso de Uso:</w:t>
+      </w:r>
+    </w:p>
+    <w:p>
+      <w:pPr>
+        <w:pStyle w:val="Corpodetexto"/>
+        <w:spacing w:before="60" w:after="60"/>
+        <w:ind w:left="964"/>
+        <w:jc w:val="both"/>
+        <w:rPr>
+          <w:rFonts w:cs="Arial"/>
+          <w:iCs/>
+          <w:color w:val="000000"/>
+        </w:rPr>
+      </w:pPr>
+      <w:r>
+        <w:rPr>
+          <w:rFonts w:cs="Arial"/>
+          <w:iCs/>
+          <w:color w:val="000000"/>
+        </w:rPr>
+        <w:t>“</w:t>
+      </w:r>
+      <w:r>
+        <w:rPr>
+          <w:color w:val="000000"/>
+        </w:rPr>
+        <w:t>DI_0</w:t>
+      </w:r>
+      <w:r>
+        <w:rPr>
+          <w:color w:val="000000"/>
+        </w:rPr>
+        <w:t>12</w:t>
+      </w:r>
+      <w:r>
+        <w:rPr>
+          <w:color w:val="000000"/>
+        </w:rPr>
+        <w:t>_</w:t>
+      </w:r>
+      <w:r>
+        <w:rPr>
+          <w:color w:val="000000"/>
+        </w:rPr>
+        <w:t>REgistrar</w:t>
+      </w:r>
+      <w:r>
+        <w:rPr>
+          <w:color w:val="000000"/>
+        </w:rPr>
+        <w:t>_</w:t>
+      </w:r>
+      <w:r>
+        <w:rPr>
+          <w:color w:val="000000"/>
+        </w:rPr>
+        <w:t>Devolução</w:t>
+      </w:r>
+      <w:r>
+        <w:t>.doc</w:t>
+      </w:r>
+      <w:r>
+        <w:t>x</w:t>
+      </w:r>
+      <w:r>
+        <w:rPr>
+          <w:rFonts w:cs="Arial"/>
+          <w:iCs/>
+          <w:color w:val="000000"/>
+        </w:rPr>
+        <w:t>”, define todos os campos e opções de acesso ao aplicativo.</w:t>
+      </w:r>
+    </w:p>
+    <w:p>
+      <w:pPr>
+        <w:pStyle w:val="ISO9000Corpo"/>
+        <w:numPr>
+          <w:ilvl w:val="0"/>
+          <w:numId w:val="12"/>
+        </w:numPr>
+        <w:tabs>
+          <w:tab w:val="left" w:pos="1089"/>
+        </w:tabs>
+        <w:spacing w:before="240" w:after="0"/>
+        <w:rPr>
+          <w:b/>
+          <w:i/>
+          <w:iCs/>
+          <w:noProof w:val="0"/>
+          <w:color w:val="000000"/>
+        </w:rPr>
+      </w:pPr>
+      <w:bookmarkStart w:id="17" w:name="_Ref255385119"/>
+      <w:r>
+        <w:rPr>
+          <w:b/>
+          <w:i/>
+          <w:iCs/>
+          <w:noProof w:val="0"/>
+        </w:rPr>
+        <w:t>Mensagens</w:t>
+      </w:r>
+      <w:bookmarkEnd w:id="17"/>
+    </w:p>
+    <w:p>
+      <w:pPr>
+        <w:pStyle w:val="Corpodetexto"/>
+        <w:spacing w:before="60" w:after="60"/>
+        <w:ind w:left="964"/>
+        <w:jc w:val="both"/>
+        <w:rPr>
+          <w:rFonts w:cs="Arial"/>
+          <w:iCs/>
+          <w:color w:val="000000"/>
+        </w:rPr>
+      </w:pPr>
+      <w:r>
+        <w:rPr>
+          <w:rFonts w:cs="Arial"/>
+          <w:iCs/>
+          <w:color w:val="000000"/>
+        </w:rPr>
+        <w:t>Documento de Mensagens “SGB_Mensagens.docx”</w:t>
+      </w:r>
+      <w:r>
+        <w:rPr>
+          <w:rFonts w:cs="Arial"/>
+          <w:iCs/>
+          <w:color w:val="000000"/>
+        </w:rPr>
+        <w:t>, define todas as mensagens de interface que devem ser apresentadas aos usuários do sistema.</w:t>
+      </w:r>
+    </w:p>
+    <w:p>
+      <w:pPr>
+        <w:pStyle w:val="ISO9000Corpo"/>
+        <w:numPr>
+          <w:ilvl w:val="0"/>
+          <w:numId w:val="12"/>
+        </w:numPr>
+        <w:tabs>
+          <w:tab w:val="left" w:pos="1089"/>
+        </w:tabs>
+        <w:spacing w:before="240" w:after="0"/>
+        <w:rPr>
+          <w:b/>
+          <w:i/>
+          <w:iCs/>
+          <w:noProof w:val="0"/>
+          <w:color w:val="000000"/>
+        </w:rPr>
+      </w:pPr>
+      <w:r>
+        <w:rPr>
+          <w:b/>
+          <w:i/>
+          <w:iCs/>
+          <w:noProof w:val="0"/>
+        </w:rPr>
         <w:lastRenderedPageBreak/>
-        <w:t>FLUXO DE EXCEÇÃO</w:t>
-      </w:r>
-      <w:bookmarkEnd w:id="7"/>
-    </w:p>
-    <w:p>
-      <w:pPr>
-        <w:pStyle w:val="Ttulo3"/>
-      </w:pPr>
-    </w:p>
-    <w:p>
-      <w:pPr>
-        <w:pStyle w:val="Ttulo1"/>
-      </w:pPr>
-      <w:bookmarkStart w:id="8" w:name="_Toc479060746"/>
-      <w:r>
-        <w:t>PÓS-CONDIÇÕES</w:t>
-      </w:r>
-      <w:bookmarkEnd w:id="8"/>
-    </w:p>
-    <w:p>
-      <w:pPr>
-        <w:pStyle w:val="Ttulo1"/>
-      </w:pPr>
-      <w:bookmarkStart w:id="9" w:name="_Toc479060747"/>
-      <w:r>
-        <w:t>PONTOS DE INCLUSÃO</w:t>
-      </w:r>
-      <w:bookmarkEnd w:id="9"/>
-    </w:p>
-    <w:p>
-      <w:pPr>
-        <w:pStyle w:val="Ttulo1"/>
-      </w:pPr>
-      <w:bookmarkStart w:id="10" w:name="_Toc479060748"/>
-      <w:r>
-        <w:t>PONTOS DE EXTENSÃO</w:t>
-      </w:r>
-      <w:bookmarkEnd w:id="10"/>
-    </w:p>
-    <w:p>
-      <w:pPr>
-        <w:pStyle w:val="Ttulo1"/>
-      </w:pPr>
-      <w:bookmarkStart w:id="11" w:name="_Toc479060749"/>
-      <w:r>
-        <w:rPr>
-          <w:lang w:eastAsia="ar-SA"/>
-        </w:rPr>
-        <w:t>REFERÊNCIAS</w:t>
-      </w:r>
-      <w:bookmarkEnd w:id="11"/>
-    </w:p>
-    <w:p/>
+        <w:t>Glossário</w:t>
+      </w:r>
+    </w:p>
+    <w:p>
+      <w:pPr>
+        <w:pStyle w:val="Corpodetexto"/>
+        <w:spacing w:before="60" w:after="60"/>
+        <w:ind w:left="964"/>
+        <w:jc w:val="both"/>
+        <w:rPr>
+          <w:rFonts w:cs="Arial"/>
+          <w:iCs/>
+          <w:color w:val="000000"/>
+        </w:rPr>
+      </w:pPr>
+      <w:r>
+        <w:rPr>
+          <w:rFonts w:cs="Arial"/>
+          <w:iCs/>
+          <w:color w:val="000000"/>
+        </w:rPr>
+        <w:t xml:space="preserve">Documento de Glossário </w:t>
+      </w:r>
+      <w:r>
+        <w:rPr>
+          <w:rFonts w:cs="Arial"/>
+          <w:iCs/>
+          <w:color w:val="000000"/>
+        </w:rPr>
+        <w:t>“SGB_</w:t>
+      </w:r>
+      <w:r>
+        <w:rPr>
+          <w:rFonts w:cs="Arial"/>
+          <w:iCs/>
+          <w:color w:val="000000"/>
+        </w:rPr>
+        <w:t>Glossário.doc</w:t>
+      </w:r>
+      <w:r>
+        <w:rPr>
+          <w:rFonts w:cs="Arial"/>
+          <w:iCs/>
+          <w:color w:val="000000"/>
+        </w:rPr>
+        <w:t>x</w:t>
+      </w:r>
+      <w:r>
+        <w:rPr>
+          <w:rFonts w:cs="Arial"/>
+          <w:iCs/>
+          <w:color w:val="000000"/>
+        </w:rPr>
+        <w:t>”, define todos os termos desconhecidos.</w:t>
+      </w:r>
+    </w:p>
+    <w:p>
+      <w:pPr>
+        <w:pStyle w:val="ISO9000Corpo"/>
+        <w:numPr>
+          <w:ilvl w:val="0"/>
+          <w:numId w:val="12"/>
+        </w:numPr>
+        <w:tabs>
+          <w:tab w:val="left" w:pos="1089"/>
+        </w:tabs>
+        <w:spacing w:before="240" w:after="0"/>
+        <w:rPr>
+          <w:b/>
+          <w:i/>
+          <w:iCs/>
+          <w:noProof w:val="0"/>
+          <w:color w:val="000000"/>
+        </w:rPr>
+      </w:pPr>
+      <w:r>
+        <w:rPr>
+          <w:b/>
+          <w:i/>
+          <w:iCs/>
+          <w:noProof w:val="0"/>
+          <w:color w:val="000000"/>
+        </w:rPr>
+        <w:t xml:space="preserve">Regra </w:t>
+      </w:r>
+      <w:r>
+        <w:rPr>
+          <w:b/>
+          <w:i/>
+          <w:iCs/>
+          <w:noProof w:val="0"/>
+        </w:rPr>
+        <w:t>de</w:t>
+      </w:r>
+      <w:r>
+        <w:rPr>
+          <w:b/>
+          <w:i/>
+          <w:iCs/>
+          <w:noProof w:val="0"/>
+          <w:color w:val="000000"/>
+        </w:rPr>
+        <w:t xml:space="preserve"> Negocio</w:t>
+      </w:r>
+    </w:p>
+    <w:p>
+      <w:pPr>
+        <w:pStyle w:val="Corpodetexto"/>
+        <w:spacing w:before="60" w:after="60"/>
+        <w:ind w:left="964"/>
+        <w:jc w:val="both"/>
+        <w:rPr>
+          <w:rFonts w:cs="Arial"/>
+          <w:iCs/>
+          <w:color w:val="000000"/>
+        </w:rPr>
+      </w:pPr>
+      <w:r>
+        <w:rPr>
+          <w:rFonts w:cs="Arial"/>
+          <w:iCs/>
+          <w:color w:val="000000"/>
+        </w:rPr>
+        <w:t>Documento de Regra de Negócio:</w:t>
+      </w:r>
+    </w:p>
+    <w:p>
+      <w:pPr>
+        <w:pStyle w:val="Corpodetexto"/>
+        <w:spacing w:before="60" w:after="60"/>
+        <w:ind w:left="964"/>
+        <w:jc w:val="both"/>
+        <w:rPr>
+          <w:rFonts w:cs="Arial"/>
+          <w:iCs/>
+          <w:color w:val="000000"/>
+        </w:rPr>
+      </w:pPr>
+      <w:r>
+        <w:rPr>
+          <w:rFonts w:cs="Arial"/>
+          <w:iCs/>
+          <w:color w:val="000000"/>
+        </w:rPr>
+        <w:t>“</w:t>
+      </w:r>
+      <w:r>
+        <w:t>SGB_Regras_de_Negocio.docx</w:t>
+      </w:r>
+      <w:r>
+        <w:rPr>
+          <w:rFonts w:cs="Arial"/>
+          <w:iCs/>
+          <w:color w:val="000000"/>
+        </w:rPr>
+        <w:t>”, define todas as regras de negócio associadas ao aplicativo.</w:t>
+      </w:r>
+    </w:p>
     <w:p>
       <w:pPr>
         <w:ind w:left="708"/>
@@ -3723,6 +4431,95 @@
     </w:lvl>
   </w:abstractNum>
   <w:abstractNum w:abstractNumId="9" w15:restartNumberingAfterBreak="0">
+    <w:nsid w:val="3AFF77D2"/>
+    <w:multiLevelType w:val="hybridMultilevel"/>
+    <w:tmpl w:val="4044FDCE"/>
+    <w:lvl w:ilvl="0" w:tplc="2C6EED90">
+      <w:start w:val="1"/>
+      <w:numFmt w:val="decimal"/>
+      <w:lvlText w:val="%1."/>
+      <w:lvlJc w:val="left"/>
+      <w:pPr>
+        <w:ind w:left="1065" w:hanging="360"/>
+      </w:pPr>
+      <w:rPr>
+        <w:rFonts w:hint="default"/>
+      </w:rPr>
+    </w:lvl>
+    <w:lvl w:ilvl="1" w:tplc="04160019" w:tentative="1">
+      <w:start w:val="1"/>
+      <w:numFmt w:val="lowerLetter"/>
+      <w:lvlText w:val="%2."/>
+      <w:lvlJc w:val="left"/>
+      <w:pPr>
+        <w:ind w:left="1785" w:hanging="360"/>
+      </w:pPr>
+    </w:lvl>
+    <w:lvl w:ilvl="2" w:tplc="0416001B" w:tentative="1">
+      <w:start w:val="1"/>
+      <w:numFmt w:val="lowerRoman"/>
+      <w:lvlText w:val="%3."/>
+      <w:lvlJc w:val="right"/>
+      <w:pPr>
+        <w:ind w:left="2505" w:hanging="180"/>
+      </w:pPr>
+    </w:lvl>
+    <w:lvl w:ilvl="3" w:tplc="0416000F" w:tentative="1">
+      <w:start w:val="1"/>
+      <w:numFmt w:val="decimal"/>
+      <w:lvlText w:val="%4."/>
+      <w:lvlJc w:val="left"/>
+      <w:pPr>
+        <w:ind w:left="3225" w:hanging="360"/>
+      </w:pPr>
+    </w:lvl>
+    <w:lvl w:ilvl="4" w:tplc="04160019" w:tentative="1">
+      <w:start w:val="1"/>
+      <w:numFmt w:val="lowerLetter"/>
+      <w:lvlText w:val="%5."/>
+      <w:lvlJc w:val="left"/>
+      <w:pPr>
+        <w:ind w:left="3945" w:hanging="360"/>
+      </w:pPr>
+    </w:lvl>
+    <w:lvl w:ilvl="5" w:tplc="0416001B" w:tentative="1">
+      <w:start w:val="1"/>
+      <w:numFmt w:val="lowerRoman"/>
+      <w:lvlText w:val="%6."/>
+      <w:lvlJc w:val="right"/>
+      <w:pPr>
+        <w:ind w:left="4665" w:hanging="180"/>
+      </w:pPr>
+    </w:lvl>
+    <w:lvl w:ilvl="6" w:tplc="0416000F" w:tentative="1">
+      <w:start w:val="1"/>
+      <w:numFmt w:val="decimal"/>
+      <w:lvlText w:val="%7."/>
+      <w:lvlJc w:val="left"/>
+      <w:pPr>
+        <w:ind w:left="5385" w:hanging="360"/>
+      </w:pPr>
+    </w:lvl>
+    <w:lvl w:ilvl="7" w:tplc="04160019" w:tentative="1">
+      <w:start w:val="1"/>
+      <w:numFmt w:val="lowerLetter"/>
+      <w:lvlText w:val="%8."/>
+      <w:lvlJc w:val="left"/>
+      <w:pPr>
+        <w:ind w:left="6105" w:hanging="360"/>
+      </w:pPr>
+    </w:lvl>
+    <w:lvl w:ilvl="8" w:tplc="0416001B" w:tentative="1">
+      <w:start w:val="1"/>
+      <w:numFmt w:val="lowerRoman"/>
+      <w:lvlText w:val="%9."/>
+      <w:lvlJc w:val="right"/>
+      <w:pPr>
+        <w:ind w:left="6825" w:hanging="180"/>
+      </w:pPr>
+    </w:lvl>
+  </w:abstractNum>
+  <w:abstractNum w:abstractNumId="10" w15:restartNumberingAfterBreak="0">
     <w:nsid w:val="3FED394E"/>
     <w:multiLevelType w:val="hybridMultilevel"/>
     <w:tmpl w:val="2410FDC8"/>
@@ -3811,7 +4608,7 @@
       </w:pPr>
     </w:lvl>
   </w:abstractNum>
-  <w:abstractNum w:abstractNumId="10" w15:restartNumberingAfterBreak="0">
+  <w:abstractNum w:abstractNumId="11" w15:restartNumberingAfterBreak="0">
     <w:nsid w:val="4F037502"/>
     <w:multiLevelType w:val="hybridMultilevel"/>
     <w:tmpl w:val="B192B554"/>
@@ -3900,7 +4697,96 @@
       </w:pPr>
     </w:lvl>
   </w:abstractNum>
-  <w:abstractNum w:abstractNumId="11" w15:restartNumberingAfterBreak="0">
+  <w:abstractNum w:abstractNumId="12" w15:restartNumberingAfterBreak="0">
+    <w:nsid w:val="4F5D7AEB"/>
+    <w:multiLevelType w:val="hybridMultilevel"/>
+    <w:tmpl w:val="2410FDC8"/>
+    <w:lvl w:ilvl="0" w:tplc="2BB650D4">
+      <w:start w:val="1"/>
+      <w:numFmt w:val="decimal"/>
+      <w:lvlText w:val="%1."/>
+      <w:lvlJc w:val="left"/>
+      <w:pPr>
+        <w:ind w:left="1134" w:hanging="567"/>
+      </w:pPr>
+      <w:rPr>
+        <w:rFonts w:hint="default"/>
+      </w:rPr>
+    </w:lvl>
+    <w:lvl w:ilvl="1" w:tplc="04160019" w:tentative="1">
+      <w:start w:val="1"/>
+      <w:numFmt w:val="lowerLetter"/>
+      <w:lvlText w:val="%2."/>
+      <w:lvlJc w:val="left"/>
+      <w:pPr>
+        <w:ind w:left="1440" w:hanging="360"/>
+      </w:pPr>
+    </w:lvl>
+    <w:lvl w:ilvl="2" w:tplc="0416001B" w:tentative="1">
+      <w:start w:val="1"/>
+      <w:numFmt w:val="lowerRoman"/>
+      <w:lvlText w:val="%3."/>
+      <w:lvlJc w:val="right"/>
+      <w:pPr>
+        <w:ind w:left="2160" w:hanging="180"/>
+      </w:pPr>
+    </w:lvl>
+    <w:lvl w:ilvl="3" w:tplc="0416000F" w:tentative="1">
+      <w:start w:val="1"/>
+      <w:numFmt w:val="decimal"/>
+      <w:lvlText w:val="%4."/>
+      <w:lvlJc w:val="left"/>
+      <w:pPr>
+        <w:ind w:left="2880" w:hanging="360"/>
+      </w:pPr>
+    </w:lvl>
+    <w:lvl w:ilvl="4" w:tplc="04160019" w:tentative="1">
+      <w:start w:val="1"/>
+      <w:numFmt w:val="lowerLetter"/>
+      <w:lvlText w:val="%5."/>
+      <w:lvlJc w:val="left"/>
+      <w:pPr>
+        <w:ind w:left="3600" w:hanging="360"/>
+      </w:pPr>
+    </w:lvl>
+    <w:lvl w:ilvl="5" w:tplc="0416001B" w:tentative="1">
+      <w:start w:val="1"/>
+      <w:numFmt w:val="lowerRoman"/>
+      <w:lvlText w:val="%6."/>
+      <w:lvlJc w:val="right"/>
+      <w:pPr>
+        <w:ind w:left="4320" w:hanging="180"/>
+      </w:pPr>
+    </w:lvl>
+    <w:lvl w:ilvl="6" w:tplc="0416000F" w:tentative="1">
+      <w:start w:val="1"/>
+      <w:numFmt w:val="decimal"/>
+      <w:lvlText w:val="%7."/>
+      <w:lvlJc w:val="left"/>
+      <w:pPr>
+        <w:ind w:left="5040" w:hanging="360"/>
+      </w:pPr>
+    </w:lvl>
+    <w:lvl w:ilvl="7" w:tplc="04160019" w:tentative="1">
+      <w:start w:val="1"/>
+      <w:numFmt w:val="lowerLetter"/>
+      <w:lvlText w:val="%8."/>
+      <w:lvlJc w:val="left"/>
+      <w:pPr>
+        <w:ind w:left="5760" w:hanging="360"/>
+      </w:pPr>
+    </w:lvl>
+    <w:lvl w:ilvl="8" w:tplc="0416001B" w:tentative="1">
+      <w:start w:val="1"/>
+      <w:numFmt w:val="lowerRoman"/>
+      <w:lvlText w:val="%9."/>
+      <w:lvlJc w:val="right"/>
+      <w:pPr>
+        <w:ind w:left="6480" w:hanging="180"/>
+      </w:pPr>
+    </w:lvl>
+  </w:abstractNum>
+  <w:abstractNum w:abstractNumId="13" w15:restartNumberingAfterBreak="0">
     <w:nsid w:val="64A14EBD"/>
     <w:multiLevelType w:val="hybridMultilevel"/>
     <w:tmpl w:val="D3F611C2"/>
@@ -4013,7 +4899,7 @@
       </w:rPr>
     </w:lvl>
   </w:abstractNum>
-  <w:abstractNum w:abstractNumId="12" w15:restartNumberingAfterBreak="0">
+  <w:abstractNum w:abstractNumId="14" w15:restartNumberingAfterBreak="0">
     <w:nsid w:val="7BC745AD"/>
     <w:multiLevelType w:val="hybridMultilevel"/>
     <w:tmpl w:val="A41435A0"/>
@@ -4170,22 +5056,22 @@
     <w:abstractNumId w:val="2"/>
   </w:num>
   <w:num w:numId="6">
-    <w:abstractNumId w:val="11"/>
+    <w:abstractNumId w:val="13"/>
   </w:num>
   <w:num w:numId="7">
-    <w:abstractNumId w:val="10"/>
+    <w:abstractNumId w:val="11"/>
   </w:num>
   <w:num w:numId="8">
     <w:abstractNumId w:val="1"/>
   </w:num>
   <w:num w:numId="9">
-    <w:abstractNumId w:val="9"/>
+    <w:abstractNumId w:val="10"/>
   </w:num>
   <w:num w:numId="10">
     <w:abstractNumId w:val="7"/>
   </w:num>
   <w:num w:numId="11">
-    <w:abstractNumId w:val="12"/>
+    <w:abstractNumId w:val="14"/>
   </w:num>
   <w:num w:numId="12">
     <w:abstractNumId w:val="4"/>
@@ -4195,6 +5081,12 @@
   </w:num>
   <w:num w:numId="14">
     <w:abstractNumId w:val="3"/>
+  </w:num>
+  <w:num w:numId="15">
+    <w:abstractNumId w:val="9"/>
+  </w:num>
+  <w:num w:numId="16">
+    <w:abstractNumId w:val="12"/>
   </w:num>
 </w:numbering>
 </file>
@@ -5232,7 +6124,7 @@
 </file>
 
 <file path=customXml/itemProps1.xml><?xml version="1.0" encoding="utf-8"?>
-<ds:datastoreItem xmlns:ds="http://schemas.openxmlformats.org/officeDocument/2006/customXml" ds:itemID="{FDCD092C-8700-4B48-9916-7FFCC8F16C0E}">
+<ds:datastoreItem xmlns:ds="http://schemas.openxmlformats.org/officeDocument/2006/customXml" ds:itemID="{D64B527D-F75C-4C32-9B68-3C9567FD231F}">
   <ds:schemaRefs>
     <ds:schemaRef ds:uri="http://schemas.openxmlformats.org/officeDocument/2006/bibliography"/>
   </ds:schemaRefs>

</xml_diff>

<commit_message>
Conclusão do ECU 13 e manuntenção no ECU12
</commit_message>
<xml_diff>
--- a/Modelo de Caso de Uso (MCU)/Descrição/ECU_012_Registrar_Devolução.docx
+++ b/Modelo de Caso de Uso (MCU)/Descrição/ECU_012_Registrar_Devolução.docx
@@ -2079,13 +2079,7 @@
         <w:ind w:left="708"/>
       </w:pPr>
       <w:r>
-        <w:t xml:space="preserve">O objetivo deste caso de uso é descrever as operações necessárias para </w:t>
-      </w:r>
-      <w:r>
-        <w:t>r</w:t>
-      </w:r>
-      <w:r>
-        <w:t>ealizar a devolução.</w:t>
+        <w:t>O objetivo deste caso de uso é descrever as operações necessárias para realizar a devolução.</w:t>
       </w:r>
     </w:p>
     <w:p>
@@ -2538,10 +2532,31 @@
         </w:numPr>
       </w:pPr>
       <w:r>
-        <w:t>O atendente clica em &lt;&lt;Gerar Boleto&gt;&gt;.</w:t>
+        <w:t xml:space="preserve">O atendente clica em </w:t>
+      </w:r>
+      <w:r>
+        <w:t xml:space="preserve">&lt;&lt;Gerar Boleto&gt;&gt;; </w:t>
+      </w:r>
+      <w:r>
+        <w:rPr>
+          <w:b/>
+        </w:rPr>
+        <w:t>[PT2]</w:t>
+      </w:r>
+      <w:r>
+        <w:rPr>
+          <w:b/>
+        </w:rPr>
+        <w:t>[ECU_13</w:t>
       </w:r>
       <w:bookmarkStart w:id="8" w:name="_GoBack"/>
       <w:bookmarkEnd w:id="8"/>
+      <w:r>
+        <w:rPr>
+          <w:b/>
+        </w:rPr>
+        <w:t>]</w:t>
+      </w:r>
     </w:p>
     <w:p>
       <w:pPr>
@@ -2663,10 +2678,7 @@
         <w:jc w:val="both"/>
       </w:pPr>
       <w:r>
-        <w:t xml:space="preserve">O sistema verifica </w:t>
-      </w:r>
-      <w:r>
-        <w:t>se a matricula é válida.</w:t>
+        <w:t>O sistema verifica se a matricula é válida.</w:t>
       </w:r>
     </w:p>
     <w:p>
@@ -2866,37 +2878,7 @@
         <w:rPr>
           <w:color w:val="000000"/>
         </w:rPr>
-        <w:t>DI_0</w:t>
-      </w:r>
-      <w:r>
-        <w:rPr>
-          <w:color w:val="000000"/>
-        </w:rPr>
-        <w:t>12</w:t>
-      </w:r>
-      <w:r>
-        <w:rPr>
-          <w:color w:val="000000"/>
-        </w:rPr>
-        <w:t>_</w:t>
-      </w:r>
-      <w:r>
-        <w:rPr>
-          <w:color w:val="000000"/>
-        </w:rPr>
-        <w:t>REgistrar</w:t>
-      </w:r>
-      <w:r>
-        <w:rPr>
-          <w:color w:val="000000"/>
-        </w:rPr>
-        <w:t>_</w:t>
-      </w:r>
-      <w:r>
-        <w:rPr>
-          <w:color w:val="000000"/>
-        </w:rPr>
-        <w:t>Devolução</w:t>
+        <w:t>DI_012_REgistrar_Devolução</w:t>
       </w:r>
       <w:r>
         <w:t>.doc</w:t>
@@ -6124,7 +6106,7 @@
 </file>
 
 <file path=customXml/itemProps1.xml><?xml version="1.0" encoding="utf-8"?>
-<ds:datastoreItem xmlns:ds="http://schemas.openxmlformats.org/officeDocument/2006/customXml" ds:itemID="{D64B527D-F75C-4C32-9B68-3C9567FD231F}">
+<ds:datastoreItem xmlns:ds="http://schemas.openxmlformats.org/officeDocument/2006/customXml" ds:itemID="{E5C49039-EAA0-46CF-86C0-BE1782164FE0}">
   <ds:schemaRefs>
     <ds:schemaRef ds:uri="http://schemas.openxmlformats.org/officeDocument/2006/bibliography"/>
   </ds:schemaRefs>

</xml_diff>